<commit_message>
adding abstract and idea data
</commit_message>
<xml_diff>
--- a/HAKonzept.docx
+++ b/HAKonzept.docx
@@ -2,6 +2,7 @@
 <file path=word/document.xml><?xml version="1.0" encoding="utf-8"?>
 <w:document xmlns:wpc="http://schemas.microsoft.com/office/word/2010/wordprocessingCanvas" xmlns:cx="http://schemas.microsoft.com/office/drawing/2014/chartex" xmlns:cx1="http://schemas.microsoft.com/office/drawing/2015/9/8/chartex" xmlns:cx2="http://schemas.microsoft.com/office/drawing/2015/10/21/chartex" xmlns:cx3="http://schemas.microsoft.com/office/drawing/2016/5/9/chartex" xmlns:cx4="http://schemas.microsoft.com/office/drawing/2016/5/10/chartex" xmlns:cx5="http://schemas.microsoft.com/office/drawing/2016/5/11/chartex" xmlns:cx6="http://schemas.microsoft.com/office/drawing/2016/5/12/chartex" xmlns:cx7="http://schemas.microsoft.com/office/drawing/2016/5/13/chartex" xmlns:cx8="http://schemas.microsoft.com/office/drawing/2016/5/14/chartex" xmlns:mc="http://schemas.openxmlformats.org/markup-compatibility/2006" xmlns:aink="http://schemas.microsoft.com/office/drawing/2016/ink" xmlns:am3d="http://schemas.microsoft.com/office/drawing/2017/model3d" xmlns:o="urn:schemas-microsoft-com:office:office" xmlns:r="http://schemas.openxmlformats.org/officeDocument/2006/relationships" xmlns:m="http://schemas.openxmlformats.org/officeDocument/2006/math" xmlns:v="urn:schemas-microsoft-com:vml" xmlns:wp14="http://schemas.microsoft.com/office/word/2010/wordprocessingDrawing" xmlns:wp="http://schemas.openxmlformats.org/drawingml/2006/wordprocessingDrawing" xmlns:w10="urn:schemas-microsoft-com:office:word" xmlns:w="http://schemas.openxmlformats.org/wordprocessingml/2006/main" xmlns:w14="http://schemas.microsoft.com/office/word/2010/wordml" xmlns:w15="http://schemas.microsoft.com/office/word/2012/wordml" xmlns:w16cid="http://schemas.microsoft.com/office/word/2016/wordml/cid" xmlns:w16se="http://schemas.microsoft.com/office/word/2015/wordml/symex" xmlns:wpg="http://schemas.microsoft.com/office/word/2010/wordprocessingGroup" xmlns:wpi="http://schemas.microsoft.com/office/word/2010/wordprocessingInk" xmlns:wne="http://schemas.microsoft.com/office/word/2006/wordml" xmlns:wps="http://schemas.microsoft.com/office/word/2010/wordprocessingShape" mc:Ignorable="w14 w15 w16se w16cid wp14">
   <w:body>
+    <w:p/>
     <w:p>
       <w:r>
         <w:t xml:space="preserve">WAPOR -&gt; Email spätestens </w:t>
@@ -13,47 +14,66 @@
     <w:p/>
     <w:p>
       <w:r>
-        <w:t xml:space="preserve">Abhängige Variable: Internal/External </w:t>
+        <w:rPr>
+          <w:b/>
+        </w:rPr>
+        <w:t>Abhängige Variable:</w:t>
+      </w:r>
+      <w:r>
+        <w:t xml:space="preserve"> </w:t>
       </w:r>
       <w:proofErr w:type="spellStart"/>
       <w:r>
-        <w:t>Efficacy</w:t>
+        <w:t>Demsat</w:t>
       </w:r>
       <w:proofErr w:type="spellEnd"/>
     </w:p>
-    <w:p/>
-    <w:p>
-      <w:r>
+    <w:p>
+      <w:pPr>
+        <w:rPr>
+          <w:b/>
+        </w:rPr>
+      </w:pPr>
+      <w:r>
+        <w:rPr>
+          <w:b/>
+        </w:rPr>
         <w:t>Hypothesen:</w:t>
       </w:r>
     </w:p>
     <w:p>
       <w:r>
-        <w:t xml:space="preserve">Mehr DD, mehr Internal/External </w:t>
+        <w:t xml:space="preserve">Mehr DD, mehr </w:t>
       </w:r>
       <w:proofErr w:type="spellStart"/>
       <w:r>
-        <w:t>Efficacy</w:t>
+        <w:t>Demsat</w:t>
       </w:r>
       <w:proofErr w:type="spellEnd"/>
     </w:p>
     <w:p>
       <w:r>
-        <w:t xml:space="preserve">Interaktion: Der Effekt tritt nur bzw. stärker für Personen mit hohem politischem </w:t>
-      </w:r>
-      <w:r>
-        <w:t xml:space="preserve">Interesse auf (politisches Interesse moderiert den Effekt von DD auf </w:t>
-      </w:r>
-      <w:proofErr w:type="spellStart"/>
-      <w:r>
-        <w:t>Efficacy</w:t>
-      </w:r>
-      <w:proofErr w:type="spellEnd"/>
-      <w:r>
-        <w:t>)</w:t>
-      </w:r>
-    </w:p>
-    <w:p/>
+        <w:t>Interaktion: Der Effekt tritt nur bzw.</w:t>
+      </w:r>
+      <w:r>
+        <w:t xml:space="preserve"> stärker für Personen</w:t>
+      </w:r>
+    </w:p>
+    <w:p>
+      <w:pPr>
+        <w:rPr>
+          <w:b/>
+          <w:sz w:val="28"/>
+        </w:rPr>
+      </w:pPr>
+      <w:r>
+        <w:rPr>
+          <w:b/>
+          <w:sz w:val="28"/>
+        </w:rPr>
+        <w:t>Schritte:</w:t>
+      </w:r>
+    </w:p>
     <w:p>
       <w:pPr>
         <w:rPr>
@@ -61,38 +81,63 @@
         </w:rPr>
       </w:pPr>
       <w:r>
+        <w:t>Literatur</w:t>
+      </w:r>
+    </w:p>
+    <w:p>
+      <w:pPr>
         <w:rPr>
-          <w:sz w:val="28"/>
+          <w:b/>
         </w:rPr>
-        <w:t>Schritte:</w:t>
-      </w:r>
-    </w:p>
-    <w:p>
-      <w:pPr>
+      </w:pPr>
+      <w:r>
         <w:rPr>
-          <w:sz w:val="28"/>
+          <w:b/>
         </w:rPr>
-      </w:pPr>
-      <w:r>
-        <w:t xml:space="preserve">Literatur: zu DD und </w:t>
-      </w:r>
-      <w:proofErr w:type="spellStart"/>
-      <w:r>
-        <w:t>Efficacy</w:t>
-      </w:r>
-      <w:proofErr w:type="spellEnd"/>
-      <w:r>
-        <w:t xml:space="preserve"> mal raussuchen und auch zu</w:t>
-      </w:r>
-      <w:r>
-        <w:t>r</w:t>
-      </w:r>
-      <w:r>
-        <w:t xml:space="preserve"> Interaktion</w:t>
-      </w:r>
-    </w:p>
-    <w:p>
-      <w:r>
+        <w:t>Fallauswahl</w:t>
+      </w:r>
+      <w:r>
+        <w:rPr>
+          <w:b/>
+        </w:rPr>
+        <w:t xml:space="preserve">: </w:t>
+      </w:r>
+      <w:r>
+        <w:rPr>
+          <w:b/>
+        </w:rPr>
+        <w:t>Nur westliche Länder</w:t>
+      </w:r>
+      <w:r>
+        <w:rPr>
+          <w:b/>
+        </w:rPr>
+        <w:t xml:space="preserve"> </w:t>
+      </w:r>
+    </w:p>
+    <w:p>
+      <w:pPr>
+        <w:rPr>
+          <w:b/>
+        </w:rPr>
+      </w:pPr>
+      <w:r>
+        <w:rPr>
+          <w:b/>
+        </w:rPr>
+        <w:t>Datensatz: ESS</w:t>
+      </w:r>
+    </w:p>
+    <w:p>
+      <w:pPr>
+        <w:rPr>
+          <w:b/>
+        </w:rPr>
+      </w:pPr>
+      <w:r>
+        <w:rPr>
+          <w:b/>
+        </w:rPr>
         <w:t>Operationalisierung</w:t>
       </w:r>
     </w:p>
@@ -105,18 +150,18 @@
         </w:numPr>
       </w:pPr>
       <w:r>
-        <w:t>Operationalisierung von Internal/Ext</w:t>
-      </w:r>
-      <w:r>
-        <w:t xml:space="preserve">ernal </w:t>
+        <w:t xml:space="preserve">AV: </w:t>
       </w:r>
       <w:proofErr w:type="spellStart"/>
       <w:r>
-        <w:t>Efficacy</w:t>
+        <w:t>demsat</w:t>
       </w:r>
       <w:proofErr w:type="spellEnd"/>
       <w:r>
-        <w:t xml:space="preserve"> checken </w:t>
+        <w:t xml:space="preserve"> </w:t>
+      </w:r>
+      <w:r>
+        <w:t>Gibt es genug Kontextvarianz für eine MLA?</w:t>
       </w:r>
     </w:p>
     <w:p>
@@ -134,6 +179,9 @@
         <w:t xml:space="preserve"> </w:t>
       </w:r>
       <w:r>
+        <w:rPr>
+          <w:color w:val="FF0000"/>
+        </w:rPr>
         <w:t>(V-Dem vs. IDEA)</w:t>
       </w:r>
     </w:p>
@@ -146,26 +194,87 @@
         </w:numPr>
       </w:pPr>
       <w:r>
-        <w:t xml:space="preserve">Operationalisierung von Interaktionsvariable (darf nicht zu eng mit </w:t>
-      </w:r>
-      <w:proofErr w:type="spellStart"/>
-      <w:r>
-        <w:t>Efficacy</w:t>
-      </w:r>
-      <w:proofErr w:type="spellEnd"/>
-      <w:r>
-        <w:t xml:space="preserve"> z</w:t>
-      </w:r>
-      <w:r>
-        <w:t xml:space="preserve">usammenhängen, zur Not einfach Bildung oder objektive </w:t>
-      </w:r>
-      <w:proofErr w:type="spellStart"/>
-      <w:r>
-        <w:t>Kritierien</w:t>
-      </w:r>
-      <w:proofErr w:type="spellEnd"/>
-      <w:r>
-        <w:t>)</w:t>
+        <w:t xml:space="preserve">KV: </w:t>
+      </w:r>
+    </w:p>
+    <w:p>
+      <w:pPr>
+        <w:pStyle w:val="Listenabsatz"/>
+      </w:pPr>
+      <w:r>
+        <w:t>Mikro: Bildung, Alter, Geschlecht, Zufriedenheit mit wirtschaftlicher Lage (individuell + allgemein)</w:t>
+      </w:r>
+      <w:proofErr w:type="gramStart"/>
+      <w:r>
+        <w:t>, ,</w:t>
+      </w:r>
+      <w:proofErr w:type="gramEnd"/>
+      <w:r>
+        <w:t xml:space="preserve"> ggf. Postmaterialismus,</w:t>
+      </w:r>
+      <w:r>
+        <w:t xml:space="preserve"> Arbeitslosigkeit mehr als 6</w:t>
+      </w:r>
+      <w:r>
+        <w:t>?</w:t>
+      </w:r>
+      <w:bookmarkStart w:id="0" w:name="_GoBack"/>
+      <w:bookmarkEnd w:id="0"/>
+      <w:r>
+        <w:t xml:space="preserve"> Monate?,</w:t>
+      </w:r>
+      <w:r>
+        <w:t xml:space="preserve"> </w:t>
+      </w:r>
+      <w:r>
+        <w:t>eventuell mal Lebenszufriedenheit probieren</w:t>
+      </w:r>
+      <w:r>
+        <w:t xml:space="preserve"> (wobei die Zufriedenheitsmessungen halt eh immer stark korrelieren)</w:t>
+      </w:r>
+    </w:p>
+    <w:p>
+      <w:pPr>
+        <w:pStyle w:val="Listenabsatz"/>
+      </w:pPr>
+      <w:r>
+        <w:t>Makro: GDP,</w:t>
+      </w:r>
+      <w:r>
+        <w:t xml:space="preserve"> ggf. auch mal GDP-Growth, eventuell Jahre seit </w:t>
+      </w:r>
+      <w:r>
+        <w:t>D</w:t>
+      </w:r>
+      <w:r>
+        <w:t>emokratisierung</w:t>
+      </w:r>
+      <w:r>
+        <w:t xml:space="preserve"> (oder sowas wie Dauer der EU-Mitgliedschaft</w:t>
+      </w:r>
+      <w:r>
+        <w:t xml:space="preserve">, </w:t>
+      </w:r>
+      <w:r>
+        <w:t>falls wir nur EU haben)</w:t>
+      </w:r>
+      <w:r>
+        <w:t>,</w:t>
+      </w:r>
+      <w:r>
+        <w:t xml:space="preserve"> </w:t>
+      </w:r>
+      <w:r>
+        <w:t xml:space="preserve">Arbeitslosenquote, </w:t>
+      </w:r>
+      <w:r>
+        <w:t>weitere Variablen ermitteln!</w:t>
+      </w:r>
+    </w:p>
+    <w:p/>
+    <w:p>
+      <w:r>
+        <w:t xml:space="preserve">Fragen an Angelika: </w:t>
       </w:r>
     </w:p>
     <w:p>
@@ -173,44 +282,104 @@
         <w:pStyle w:val="Listenabsatz"/>
         <w:numPr>
           <w:ilvl w:val="0"/>
-          <w:numId w:val="2"/>
+          <w:numId w:val="4"/>
         </w:numPr>
       </w:pPr>
       <w:r>
-        <w:t>Insgesamt hier</w:t>
-      </w:r>
-      <w:r>
-        <w:t xml:space="preserve"> beachten</w:t>
-      </w:r>
-      <w:r>
-        <w:t>:</w:t>
+        <w:t>W</w:t>
+      </w:r>
+      <w:r>
+        <w:t xml:space="preserve">ir </w:t>
+      </w:r>
+      <w:r>
+        <w:t xml:space="preserve">nehmen </w:t>
+      </w:r>
+      <w:r>
+        <w:t>Demokratiezufriedenheit, wenn ok?</w:t>
       </w:r>
     </w:p>
     <w:p>
       <w:pPr>
         <w:pStyle w:val="Listenabsatz"/>
-      </w:pPr>
-      <w:r>
-        <w:t>G</w:t>
-      </w:r>
-      <w:r>
-        <w:t>ibt es genug Kontextvarianz für eine MLA?</w:t>
+        <w:numPr>
+          <w:ilvl w:val="0"/>
+          <w:numId w:val="4"/>
+        </w:numPr>
+      </w:pPr>
+      <w:r>
+        <w:t>C</w:t>
+      </w:r>
+      <w:r>
+        <w:t xml:space="preserve">2D -&gt; Regional-Ebene und Nationale Ebene, welche Referenden/Initiativen etc. … aber eventuell kommen wir nicht ran. </w:t>
       </w:r>
     </w:p>
     <w:p>
       <w:pPr>
         <w:pStyle w:val="Listenabsatz"/>
-      </w:pPr>
-      <w:r>
-        <w:t xml:space="preserve">Fallauswahl? </w:t>
-      </w:r>
-      <w:r>
-        <w:t>-&gt; Nur westliche Länder</w:t>
-      </w:r>
-    </w:p>
-    <w:p>
-      <w:bookmarkStart w:id="0" w:name="_GoBack"/>
-      <w:bookmarkEnd w:id="0"/>
+        <w:numPr>
+          <w:ilvl w:val="0"/>
+          <w:numId w:val="4"/>
+        </w:numPr>
+      </w:pPr>
+      <w:r>
+        <w:t xml:space="preserve">Ansonsten: </w:t>
+      </w:r>
+      <w:r>
+        <w:t>Operationalisierung DD</w:t>
+      </w:r>
+      <w:r>
+        <w:t xml:space="preserve"> -&gt; V-Dem vs. IDEA</w:t>
+      </w:r>
+    </w:p>
+    <w:p>
+      <w:pPr>
+        <w:pStyle w:val="Listenabsatz"/>
+        <w:numPr>
+          <w:ilvl w:val="0"/>
+          <w:numId w:val="4"/>
+        </w:numPr>
+      </w:pPr>
+      <w:r>
+        <w:t>Interaktionseffekt:</w:t>
+      </w:r>
+      <w:r>
+        <w:t xml:space="preserve"> Unsre Variablen okay?</w:t>
+      </w:r>
+    </w:p>
+    <w:p>
+      <w:pPr>
+        <w:pStyle w:val="Listenabsatz"/>
+        <w:numPr>
+          <w:ilvl w:val="0"/>
+          <w:numId w:val="4"/>
+        </w:numPr>
+      </w:pPr>
+      <w:r>
+        <w:t>Weitere KV?</w:t>
+      </w:r>
+      <w:r>
+        <w:t xml:space="preserve"> (Makro nicht viele möglich, wie viele wären nötig und welche?)</w:t>
+      </w:r>
+    </w:p>
+    <w:p>
+      <w:pPr>
+        <w:pStyle w:val="Listenabsatz"/>
+        <w:numPr>
+          <w:ilvl w:val="0"/>
+          <w:numId w:val="4"/>
+        </w:numPr>
+      </w:pPr>
+      <w:r>
+        <w:t xml:space="preserve">Makro-Variablen: </w:t>
+      </w:r>
+      <w:r>
+        <w:t>Mean 5 oder 10 Jahre?</w:t>
+      </w:r>
+    </w:p>
+    <w:p>
+      <w:pPr>
+        <w:pStyle w:val="Listenabsatz"/>
+      </w:pPr>
     </w:p>
     <w:sectPr>
       <w:pgSz w:w="11906" w:h="16838"/>
@@ -225,6 +394,118 @@
 <file path=word/numbering.xml><?xml version="1.0" encoding="utf-8"?>
 <w:numbering xmlns:wpc="http://schemas.microsoft.com/office/word/2010/wordprocessingCanvas" xmlns:cx="http://schemas.microsoft.com/office/drawing/2014/chartex" xmlns:cx1="http://schemas.microsoft.com/office/drawing/2015/9/8/chartex" xmlns:cx2="http://schemas.microsoft.com/office/drawing/2015/10/21/chartex" xmlns:cx3="http://schemas.microsoft.com/office/drawing/2016/5/9/chartex" xmlns:cx4="http://schemas.microsoft.com/office/drawing/2016/5/10/chartex" xmlns:cx5="http://schemas.microsoft.com/office/drawing/2016/5/11/chartex" xmlns:cx6="http://schemas.microsoft.com/office/drawing/2016/5/12/chartex" xmlns:cx7="http://schemas.microsoft.com/office/drawing/2016/5/13/chartex" xmlns:cx8="http://schemas.microsoft.com/office/drawing/2016/5/14/chartex" xmlns:mc="http://schemas.openxmlformats.org/markup-compatibility/2006" xmlns:aink="http://schemas.microsoft.com/office/drawing/2016/ink" xmlns:am3d="http://schemas.microsoft.com/office/drawing/2017/model3d" xmlns:o="urn:schemas-microsoft-com:office:office" xmlns:r="http://schemas.openxmlformats.org/officeDocument/2006/relationships" xmlns:m="http://schemas.openxmlformats.org/officeDocument/2006/math" xmlns:v="urn:schemas-microsoft-com:vml" xmlns:wp14="http://schemas.microsoft.com/office/word/2010/wordprocessingDrawing" xmlns:wp="http://schemas.openxmlformats.org/drawingml/2006/wordprocessingDrawing" xmlns:w10="urn:schemas-microsoft-com:office:word" xmlns:w="http://schemas.openxmlformats.org/wordprocessingml/2006/main" xmlns:w14="http://schemas.microsoft.com/office/word/2010/wordml" xmlns:w15="http://schemas.microsoft.com/office/word/2012/wordml" xmlns:w16cid="http://schemas.microsoft.com/office/word/2016/wordml/cid" xmlns:w16se="http://schemas.microsoft.com/office/word/2015/wordml/symex" xmlns:wpg="http://schemas.microsoft.com/office/word/2010/wordprocessingGroup" xmlns:wpi="http://schemas.microsoft.com/office/word/2010/wordprocessingInk" xmlns:wne="http://schemas.microsoft.com/office/word/2006/wordml" xmlns:wps="http://schemas.microsoft.com/office/word/2010/wordprocessingShape" mc:Ignorable="w14 w15 w16se w16cid wp14">
   <w:abstractNum w:abstractNumId="0" w15:restartNumberingAfterBreak="0">
+    <w:nsid w:val="33E63C78"/>
+    <w:multiLevelType w:val="hybridMultilevel"/>
+    <w:tmpl w:val="CAE43F70"/>
+    <w:lvl w:ilvl="0" w:tplc="7C9CF006">
+      <w:numFmt w:val="bullet"/>
+      <w:lvlText w:val="-"/>
+      <w:lvlJc w:val="left"/>
+      <w:pPr>
+        <w:ind w:left="720" w:hanging="360"/>
+      </w:pPr>
+      <w:rPr>
+        <w:rFonts w:ascii="Calibri" w:eastAsiaTheme="minorHAnsi" w:hAnsi="Calibri" w:cs="Calibri" w:hint="default"/>
+      </w:rPr>
+    </w:lvl>
+    <w:lvl w:ilvl="1" w:tplc="04070003" w:tentative="1">
+      <w:start w:val="1"/>
+      <w:numFmt w:val="bullet"/>
+      <w:lvlText w:val="o"/>
+      <w:lvlJc w:val="left"/>
+      <w:pPr>
+        <w:ind w:left="1440" w:hanging="360"/>
+      </w:pPr>
+      <w:rPr>
+        <w:rFonts w:ascii="Courier New" w:hAnsi="Courier New" w:cs="Courier New" w:hint="default"/>
+      </w:rPr>
+    </w:lvl>
+    <w:lvl w:ilvl="2" w:tplc="04070005" w:tentative="1">
+      <w:start w:val="1"/>
+      <w:numFmt w:val="bullet"/>
+      <w:lvlText w:val=""/>
+      <w:lvlJc w:val="left"/>
+      <w:pPr>
+        <w:ind w:left="2160" w:hanging="360"/>
+      </w:pPr>
+      <w:rPr>
+        <w:rFonts w:ascii="Wingdings" w:hAnsi="Wingdings" w:hint="default"/>
+      </w:rPr>
+    </w:lvl>
+    <w:lvl w:ilvl="3" w:tplc="04070001" w:tentative="1">
+      <w:start w:val="1"/>
+      <w:numFmt w:val="bullet"/>
+      <w:lvlText w:val=""/>
+      <w:lvlJc w:val="left"/>
+      <w:pPr>
+        <w:ind w:left="2880" w:hanging="360"/>
+      </w:pPr>
+      <w:rPr>
+        <w:rFonts w:ascii="Symbol" w:hAnsi="Symbol" w:hint="default"/>
+      </w:rPr>
+    </w:lvl>
+    <w:lvl w:ilvl="4" w:tplc="04070003" w:tentative="1">
+      <w:start w:val="1"/>
+      <w:numFmt w:val="bullet"/>
+      <w:lvlText w:val="o"/>
+      <w:lvlJc w:val="left"/>
+      <w:pPr>
+        <w:ind w:left="3600" w:hanging="360"/>
+      </w:pPr>
+      <w:rPr>
+        <w:rFonts w:ascii="Courier New" w:hAnsi="Courier New" w:cs="Courier New" w:hint="default"/>
+      </w:rPr>
+    </w:lvl>
+    <w:lvl w:ilvl="5" w:tplc="04070005" w:tentative="1">
+      <w:start w:val="1"/>
+      <w:numFmt w:val="bullet"/>
+      <w:lvlText w:val=""/>
+      <w:lvlJc w:val="left"/>
+      <w:pPr>
+        <w:ind w:left="4320" w:hanging="360"/>
+      </w:pPr>
+      <w:rPr>
+        <w:rFonts w:ascii="Wingdings" w:hAnsi="Wingdings" w:hint="default"/>
+      </w:rPr>
+    </w:lvl>
+    <w:lvl w:ilvl="6" w:tplc="04070001" w:tentative="1">
+      <w:start w:val="1"/>
+      <w:numFmt w:val="bullet"/>
+      <w:lvlText w:val=""/>
+      <w:lvlJc w:val="left"/>
+      <w:pPr>
+        <w:ind w:left="5040" w:hanging="360"/>
+      </w:pPr>
+      <w:rPr>
+        <w:rFonts w:ascii="Symbol" w:hAnsi="Symbol" w:hint="default"/>
+      </w:rPr>
+    </w:lvl>
+    <w:lvl w:ilvl="7" w:tplc="04070003" w:tentative="1">
+      <w:start w:val="1"/>
+      <w:numFmt w:val="bullet"/>
+      <w:lvlText w:val="o"/>
+      <w:lvlJc w:val="left"/>
+      <w:pPr>
+        <w:ind w:left="5760" w:hanging="360"/>
+      </w:pPr>
+      <w:rPr>
+        <w:rFonts w:ascii="Courier New" w:hAnsi="Courier New" w:cs="Courier New" w:hint="default"/>
+      </w:rPr>
+    </w:lvl>
+    <w:lvl w:ilvl="8" w:tplc="04070005" w:tentative="1">
+      <w:start w:val="1"/>
+      <w:numFmt w:val="bullet"/>
+      <w:lvlText w:val=""/>
+      <w:lvlJc w:val="left"/>
+      <w:pPr>
+        <w:ind w:left="6480" w:hanging="360"/>
+      </w:pPr>
+      <w:rPr>
+        <w:rFonts w:ascii="Wingdings" w:hAnsi="Wingdings" w:hint="default"/>
+      </w:rPr>
+    </w:lvl>
+  </w:abstractNum>
+  <w:abstractNum w:abstractNumId="1" w15:restartNumberingAfterBreak="0">
     <w:nsid w:val="34850087"/>
     <w:multiLevelType w:val="hybridMultilevel"/>
     <w:tmpl w:val="F82C6ECE"/>
@@ -313,7 +594,7 @@
       </w:pPr>
     </w:lvl>
   </w:abstractNum>
-  <w:abstractNum w:abstractNumId="1" w15:restartNumberingAfterBreak="0">
+  <w:abstractNum w:abstractNumId="2" w15:restartNumberingAfterBreak="0">
     <w:nsid w:val="36F40067"/>
     <w:multiLevelType w:val="hybridMultilevel"/>
     <w:tmpl w:val="F48AF132"/>
@@ -425,11 +706,106 @@
       </w:rPr>
     </w:lvl>
   </w:abstractNum>
+  <w:abstractNum w:abstractNumId="3" w15:restartNumberingAfterBreak="0">
+    <w:nsid w:val="46585075"/>
+    <w:multiLevelType w:val="hybridMultilevel"/>
+    <w:tmpl w:val="708E6D52"/>
+    <w:lvl w:ilvl="0" w:tplc="0407000F">
+      <w:start w:val="1"/>
+      <w:numFmt w:val="decimal"/>
+      <w:lvlText w:val="%1."/>
+      <w:lvlJc w:val="left"/>
+      <w:pPr>
+        <w:ind w:left="720" w:hanging="360"/>
+      </w:pPr>
+      <w:rPr>
+        <w:rFonts w:hint="default"/>
+      </w:rPr>
+    </w:lvl>
+    <w:lvl w:ilvl="1" w:tplc="04070019" w:tentative="1">
+      <w:start w:val="1"/>
+      <w:numFmt w:val="lowerLetter"/>
+      <w:lvlText w:val="%2."/>
+      <w:lvlJc w:val="left"/>
+      <w:pPr>
+        <w:ind w:left="1440" w:hanging="360"/>
+      </w:pPr>
+    </w:lvl>
+    <w:lvl w:ilvl="2" w:tplc="0407001B" w:tentative="1">
+      <w:start w:val="1"/>
+      <w:numFmt w:val="lowerRoman"/>
+      <w:lvlText w:val="%3."/>
+      <w:lvlJc w:val="right"/>
+      <w:pPr>
+        <w:ind w:left="2160" w:hanging="180"/>
+      </w:pPr>
+    </w:lvl>
+    <w:lvl w:ilvl="3" w:tplc="0407000F" w:tentative="1">
+      <w:start w:val="1"/>
+      <w:numFmt w:val="decimal"/>
+      <w:lvlText w:val="%4."/>
+      <w:lvlJc w:val="left"/>
+      <w:pPr>
+        <w:ind w:left="2880" w:hanging="360"/>
+      </w:pPr>
+    </w:lvl>
+    <w:lvl w:ilvl="4" w:tplc="04070019" w:tentative="1">
+      <w:start w:val="1"/>
+      <w:numFmt w:val="lowerLetter"/>
+      <w:lvlText w:val="%5."/>
+      <w:lvlJc w:val="left"/>
+      <w:pPr>
+        <w:ind w:left="3600" w:hanging="360"/>
+      </w:pPr>
+    </w:lvl>
+    <w:lvl w:ilvl="5" w:tplc="0407001B" w:tentative="1">
+      <w:start w:val="1"/>
+      <w:numFmt w:val="lowerRoman"/>
+      <w:lvlText w:val="%6."/>
+      <w:lvlJc w:val="right"/>
+      <w:pPr>
+        <w:ind w:left="4320" w:hanging="180"/>
+      </w:pPr>
+    </w:lvl>
+    <w:lvl w:ilvl="6" w:tplc="0407000F" w:tentative="1">
+      <w:start w:val="1"/>
+      <w:numFmt w:val="decimal"/>
+      <w:lvlText w:val="%7."/>
+      <w:lvlJc w:val="left"/>
+      <w:pPr>
+        <w:ind w:left="5040" w:hanging="360"/>
+      </w:pPr>
+    </w:lvl>
+    <w:lvl w:ilvl="7" w:tplc="04070019" w:tentative="1">
+      <w:start w:val="1"/>
+      <w:numFmt w:val="lowerLetter"/>
+      <w:lvlText w:val="%8."/>
+      <w:lvlJc w:val="left"/>
+      <w:pPr>
+        <w:ind w:left="5760" w:hanging="360"/>
+      </w:pPr>
+    </w:lvl>
+    <w:lvl w:ilvl="8" w:tplc="0407001B" w:tentative="1">
+      <w:start w:val="1"/>
+      <w:numFmt w:val="lowerRoman"/>
+      <w:lvlText w:val="%9."/>
+      <w:lvlJc w:val="right"/>
+      <w:pPr>
+        <w:ind w:left="6480" w:hanging="180"/>
+      </w:pPr>
+    </w:lvl>
+  </w:abstractNum>
   <w:num w:numId="1">
+    <w:abstractNumId w:val="2"/>
+  </w:num>
+  <w:num w:numId="2">
     <w:abstractNumId w:val="1"/>
   </w:num>
-  <w:num w:numId="2">
+  <w:num w:numId="3">
     <w:abstractNumId w:val="0"/>
+  </w:num>
+  <w:num w:numId="4">
+    <w:abstractNumId w:val="3"/>
   </w:num>
 </w:numbering>
 </file>

</xml_diff>